<commit_message>
Documentation UT à jour
</commit_message>
<xml_diff>
--- a/Documentation utilisateur.docx
+++ b/Documentation utilisateur.docx
@@ -517,13 +517,6 @@
     </w:p>
     <w:p>
       <w:pPr>
-        <w:rPr>
-          <w:sz w:val="32"/>
-        </w:rPr>
-      </w:pPr>
-    </w:p>
-    <w:p>
-      <w:pPr>
         <w:jc w:val="center"/>
         <w:rPr>
           <w:sz w:val="36"/>
@@ -614,15 +607,7 @@
         <w:rPr>
           <w:sz w:val="28"/>
         </w:rPr>
-        <w:t>Bienvenue sur la page d’accueil qui est la page de présentation de l’établissement scolaire Robert Schuman. Vous trouverez des informations comme l’histoire du lycée, les différentes formations proposées, le</w:t>
-      </w:r>
-      <w:bookmarkStart w:id="0" w:name="_GoBack"/>
-      <w:bookmarkEnd w:id="0"/>
-      <w:r>
-        <w:rPr>
-          <w:sz w:val="28"/>
-        </w:rPr>
-        <w:t xml:space="preserve"> nombre d’employés, l’adresse du lycée et enfin les actualités du lycée.</w:t>
+        <w:t>Bienvenue sur la page d’accueil qui est la page de présentation de l’établissement scolaire Robert Schuman. Vous trouverez des informations comme l’histoire du lycée, les différentes formations proposées, le nombre d’employés, l’adresse du lycée et enfin les actualités du lycée.</w:t>
       </w:r>
     </w:p>
     <w:p>
@@ -674,6 +659,190 @@
           <w:sz w:val="28"/>
         </w:rPr>
       </w:pPr>
+    </w:p>
+    <w:p>
+      <w:pPr>
+        <w:rPr>
+          <w:sz w:val="28"/>
+        </w:rPr>
+      </w:pPr>
+    </w:p>
+    <w:p>
+      <w:pPr>
+        <w:rPr>
+          <w:sz w:val="28"/>
+        </w:rPr>
+      </w:pPr>
+    </w:p>
+    <w:p>
+      <w:pPr>
+        <w:rPr>
+          <w:sz w:val="28"/>
+        </w:rPr>
+      </w:pPr>
+    </w:p>
+    <w:p>
+      <w:pPr>
+        <w:rPr>
+          <w:sz w:val="28"/>
+        </w:rPr>
+      </w:pPr>
+    </w:p>
+    <w:p>
+      <w:pPr>
+        <w:rPr>
+          <w:sz w:val="28"/>
+        </w:rPr>
+      </w:pPr>
+    </w:p>
+    <w:p>
+      <w:pPr>
+        <w:rPr>
+          <w:sz w:val="28"/>
+        </w:rPr>
+      </w:pPr>
+    </w:p>
+    <w:p>
+      <w:pPr>
+        <w:jc w:val="center"/>
+        <w:rPr>
+          <w:sz w:val="36"/>
+        </w:rPr>
+      </w:pPr>
+      <w:r>
+        <w:rPr>
+          <w:sz w:val="40"/>
+        </w:rPr>
+        <w:lastRenderedPageBreak/>
+        <w:t>Page « </w:t>
+      </w:r>
+      <w:r>
+        <w:rPr>
+          <w:sz w:val="40"/>
+        </w:rPr>
+        <w:t>Evénements</w:t>
+      </w:r>
+      <w:r>
+        <w:rPr>
+          <w:sz w:val="40"/>
+        </w:rPr>
+        <w:t> »</w:t>
+      </w:r>
+    </w:p>
+    <w:p>
+      <w:pPr>
+        <w:tabs>
+          <w:tab w:val="left" w:pos="7150"/>
+        </w:tabs>
+        <w:rPr>
+          <w:sz w:val="28"/>
+        </w:rPr>
+      </w:pPr>
+      <w:r>
+        <w:rPr>
+          <w:sz w:val="28"/>
+        </w:rPr>
+        <w:tab/>
+      </w:r>
+    </w:p>
+    <w:p>
+      <w:pPr>
+        <w:rPr>
+          <w:sz w:val="28"/>
+        </w:rPr>
+      </w:pPr>
+      <w:r>
+        <w:rPr>
+          <w:noProof/>
+          <w:lang w:eastAsia="fr-FR"/>
+        </w:rPr>
+        <w:drawing>
+          <wp:inline distT="0" distB="0" distL="0" distR="0" wp14:anchorId="2EFF9BEF" wp14:editId="7E3D97C5">
+            <wp:extent cx="5760720" cy="2195830"/>
+            <wp:effectExtent l="0" t="0" r="0" b="0"/>
+            <wp:docPr id="4" name="Image 4"/>
+            <wp:cNvGraphicFramePr>
+              <a:graphicFrameLocks xmlns:a="http://schemas.openxmlformats.org/drawingml/2006/main" noChangeAspect="1"/>
+            </wp:cNvGraphicFramePr>
+            <a:graphic xmlns:a="http://schemas.openxmlformats.org/drawingml/2006/main">
+              <a:graphicData uri="http://schemas.openxmlformats.org/drawingml/2006/picture">
+                <pic:pic xmlns:pic="http://schemas.openxmlformats.org/drawingml/2006/picture">
+                  <pic:nvPicPr>
+                    <pic:cNvPr id="1" name=""/>
+                    <pic:cNvPicPr/>
+                  </pic:nvPicPr>
+                  <pic:blipFill>
+                    <a:blip r:embed="rId10"/>
+                    <a:stretch>
+                      <a:fillRect/>
+                    </a:stretch>
+                  </pic:blipFill>
+                  <pic:spPr>
+                    <a:xfrm>
+                      <a:off x="0" y="0"/>
+                      <a:ext cx="5760720" cy="2195830"/>
+                    </a:xfrm>
+                    <a:prstGeom prst="rect">
+                      <a:avLst/>
+                    </a:prstGeom>
+                  </pic:spPr>
+                </pic:pic>
+              </a:graphicData>
+            </a:graphic>
+          </wp:inline>
+        </w:drawing>
+      </w:r>
+    </w:p>
+    <w:p>
+      <w:pPr>
+        <w:rPr>
+          <w:sz w:val="28"/>
+        </w:rPr>
+      </w:pPr>
+    </w:p>
+    <w:p>
+      <w:pPr>
+        <w:pStyle w:val="Paragraphedeliste"/>
+        <w:numPr>
+          <w:ilvl w:val="0"/>
+          <w:numId w:val="4"/>
+        </w:numPr>
+        <w:rPr>
+          <w:sz w:val="28"/>
+        </w:rPr>
+      </w:pPr>
+      <w:r>
+        <w:rPr>
+          <w:sz w:val="28"/>
+        </w:rPr>
+        <w:t>Bienvenue sur la page « </w:t>
+      </w:r>
+      <w:r>
+        <w:rPr>
+          <w:sz w:val="28"/>
+        </w:rPr>
+        <w:t>Evénements</w:t>
+      </w:r>
+      <w:r>
+        <w:rPr>
+          <w:sz w:val="28"/>
+        </w:rPr>
+        <w:t> ». Vous trouverez sur cette page les différentes actualités du lycée.</w:t>
+      </w:r>
+      <w:r>
+        <w:rPr>
+          <w:sz w:val="28"/>
+        </w:rPr>
+        <w:t xml:space="preserve"> Cette page est accessible</w:t>
+      </w:r>
+      <w:bookmarkStart w:id="0" w:name="_GoBack"/>
+      <w:bookmarkEnd w:id="0"/>
+      <w:r>
+        <w:rPr>
+          <w:sz w:val="28"/>
+        </w:rPr>
+        <w:t xml:space="preserve"> depuis le menu de navigation du site.</w:t>
+      </w:r>
     </w:p>
     <w:sectPr>
       <w:pgSz w:w="11906" w:h="16838"/>

</xml_diff>